<commit_message>
Gemini generiranje i analiza podataka
</commit_message>
<xml_diff>
--- a/docs/Tehnička_dokumentacija.docx
+++ b/docs/Tehnička_dokumentacija.docx
@@ -4,7 +4,7 @@
   <w:body>
     <w:p>
       <w:pPr>
-        <w:pStyle w:val="Title"/>
+        <w:pStyle w:val="Naslov"/>
         <w:jc w:val="right"/>
       </w:pPr>
       <w:proofErr w:type="spellStart"/>
@@ -15,7 +15,7 @@
     </w:p>
     <w:p>
       <w:pPr>
-        <w:pStyle w:val="Title"/>
+        <w:pStyle w:val="Naslov"/>
         <w:jc w:val="right"/>
       </w:pPr>
       <w:r>
@@ -27,7 +27,7 @@
     </w:p>
     <w:p>
       <w:pPr>
-        <w:pStyle w:val="Title"/>
+        <w:pStyle w:val="Naslov"/>
         <w:jc w:val="right"/>
         <w:rPr>
           <w:sz w:val="28"/>
@@ -48,31 +48,31 @@
     </w:p>
     <w:p>
       <w:pPr>
-        <w:pStyle w:val="Title"/>
+        <w:pStyle w:val="Naslov"/>
         <w:jc w:val="right"/>
       </w:pPr>
     </w:p>
     <w:p>
       <w:pPr>
-        <w:pStyle w:val="Title"/>
+        <w:pStyle w:val="Naslov"/>
         <w:jc w:val="right"/>
       </w:pPr>
     </w:p>
     <w:p>
       <w:pPr>
-        <w:pStyle w:val="Title"/>
+        <w:pStyle w:val="Naslov"/>
         <w:jc w:val="right"/>
       </w:pPr>
     </w:p>
     <w:p>
       <w:pPr>
-        <w:pStyle w:val="Title"/>
+        <w:pStyle w:val="Naslov"/>
         <w:jc w:val="right"/>
       </w:pPr>
     </w:p>
     <w:p>
       <w:pPr>
-        <w:pStyle w:val="Title"/>
+        <w:pStyle w:val="Naslov"/>
         <w:jc w:val="right"/>
         <w:rPr>
           <w:rFonts w:cs="Arial"/>
@@ -223,7 +223,7 @@
     </w:p>
     <w:p>
       <w:pPr>
-        <w:pStyle w:val="Title"/>
+        <w:pStyle w:val="Naslov"/>
         <w:jc w:val="right"/>
         <w:rPr>
           <w:sz w:val="32"/>
@@ -250,7 +250,7 @@
     </w:p>
     <w:p>
       <w:pPr>
-        <w:pStyle w:val="Title"/>
+        <w:pStyle w:val="Naslov"/>
         <w:jc w:val="right"/>
         <w:rPr>
           <w:sz w:val="28"/>
@@ -259,7 +259,7 @@
     </w:p>
     <w:p>
       <w:pPr>
-        <w:pStyle w:val="Title"/>
+        <w:pStyle w:val="Naslov"/>
         <w:jc w:val="right"/>
         <w:rPr>
           <w:sz w:val="28"/>
@@ -268,7 +268,7 @@
     </w:p>
     <w:p>
       <w:pPr>
-        <w:pStyle w:val="Title"/>
+        <w:pStyle w:val="Naslov"/>
         <w:jc w:val="right"/>
         <w:rPr>
           <w:sz w:val="28"/>
@@ -277,7 +277,7 @@
     </w:p>
     <w:p>
       <w:pPr>
-        <w:pStyle w:val="Title"/>
+        <w:pStyle w:val="Naslov"/>
         <w:jc w:val="right"/>
         <w:rPr>
           <w:sz w:val="28"/>
@@ -286,7 +286,7 @@
     </w:p>
     <w:p>
       <w:pPr>
-        <w:pStyle w:val="Title"/>
+        <w:pStyle w:val="Naslov"/>
         <w:jc w:val="right"/>
         <w:rPr>
           <w:sz w:val="28"/>
@@ -295,7 +295,7 @@
     </w:p>
     <w:p>
       <w:pPr>
-        <w:pStyle w:val="Title"/>
+        <w:pStyle w:val="Naslov"/>
         <w:jc w:val="right"/>
         <w:rPr>
           <w:sz w:val="28"/>
@@ -304,7 +304,7 @@
     </w:p>
     <w:p>
       <w:pPr>
-        <w:pStyle w:val="Title"/>
+        <w:pStyle w:val="Naslov"/>
         <w:jc w:val="right"/>
         <w:rPr>
           <w:sz w:val="28"/>
@@ -314,7 +314,7 @@
     <w:p/>
     <w:p>
       <w:pPr>
-        <w:pStyle w:val="Title"/>
+        <w:pStyle w:val="Naslov"/>
         <w:rPr>
           <w:sz w:val="28"/>
         </w:rPr>
@@ -331,7 +331,7 @@
     </w:p>
     <w:p>
       <w:pPr>
-        <w:pStyle w:val="Title"/>
+        <w:pStyle w:val="Naslov"/>
       </w:pPr>
       <w:r>
         <w:lastRenderedPageBreak/>
@@ -341,7 +341,7 @@
     <w:p/>
     <w:p>
       <w:pPr>
-        <w:pStyle w:val="TOC1"/>
+        <w:pStyle w:val="Sadraj1"/>
         <w:tabs>
           <w:tab w:val="left" w:pos="432"/>
         </w:tabs>
@@ -351,7 +351,7 @@
           <w:kern w:val="2"/>
           <w:sz w:val="24"/>
           <w:szCs w:val="24"/>
-          <w:lang w:val="en-HR" w:eastAsia="en-GB"/>
+          <w:lang w:eastAsia="en-GB"/>
           <w14:ligatures w14:val="standardContextual"/>
         </w:rPr>
       </w:pPr>
@@ -377,7 +377,7 @@
           <w:kern w:val="2"/>
           <w:sz w:val="24"/>
           <w:szCs w:val="24"/>
-          <w:lang w:val="en-HR" w:eastAsia="en-GB"/>
+          <w:lang w:eastAsia="en-GB"/>
           <w14:ligatures w14:val="standardContextual"/>
         </w:rPr>
         <w:tab/>
@@ -432,7 +432,7 @@
     </w:p>
     <w:p>
       <w:pPr>
-        <w:pStyle w:val="TOC2"/>
+        <w:pStyle w:val="Sadraj2"/>
         <w:tabs>
           <w:tab w:val="left" w:pos="990"/>
         </w:tabs>
@@ -442,7 +442,7 @@
           <w:kern w:val="2"/>
           <w:sz w:val="24"/>
           <w:szCs w:val="24"/>
-          <w:lang w:val="en-HR" w:eastAsia="en-GB"/>
+          <w:lang w:eastAsia="en-GB"/>
           <w14:ligatures w14:val="standardContextual"/>
         </w:rPr>
       </w:pPr>
@@ -459,7 +459,7 @@
           <w:kern w:val="2"/>
           <w:sz w:val="24"/>
           <w:szCs w:val="24"/>
-          <w:lang w:val="en-HR" w:eastAsia="en-GB"/>
+          <w:lang w:eastAsia="en-GB"/>
           <w14:ligatures w14:val="standardContextual"/>
         </w:rPr>
         <w:tab/>
@@ -514,7 +514,7 @@
     </w:p>
     <w:p>
       <w:pPr>
-        <w:pStyle w:val="TOC2"/>
+        <w:pStyle w:val="Sadraj2"/>
         <w:tabs>
           <w:tab w:val="left" w:pos="990"/>
         </w:tabs>
@@ -524,7 +524,7 @@
           <w:kern w:val="2"/>
           <w:sz w:val="24"/>
           <w:szCs w:val="24"/>
-          <w:lang w:val="en-HR" w:eastAsia="en-GB"/>
+          <w:lang w:eastAsia="en-GB"/>
           <w14:ligatures w14:val="standardContextual"/>
         </w:rPr>
       </w:pPr>
@@ -541,7 +541,7 @@
           <w:kern w:val="2"/>
           <w:sz w:val="24"/>
           <w:szCs w:val="24"/>
-          <w:lang w:val="en-HR" w:eastAsia="en-GB"/>
+          <w:lang w:eastAsia="en-GB"/>
           <w14:ligatures w14:val="standardContextual"/>
         </w:rPr>
         <w:tab/>
@@ -596,7 +596,7 @@
     </w:p>
     <w:p>
       <w:pPr>
-        <w:pStyle w:val="TOC2"/>
+        <w:pStyle w:val="Sadraj2"/>
         <w:tabs>
           <w:tab w:val="left" w:pos="990"/>
         </w:tabs>
@@ -606,7 +606,7 @@
           <w:kern w:val="2"/>
           <w:sz w:val="24"/>
           <w:szCs w:val="24"/>
-          <w:lang w:val="en-HR" w:eastAsia="en-GB"/>
+          <w:lang w:eastAsia="en-GB"/>
           <w14:ligatures w14:val="standardContextual"/>
         </w:rPr>
       </w:pPr>
@@ -623,7 +623,7 @@
           <w:kern w:val="2"/>
           <w:sz w:val="24"/>
           <w:szCs w:val="24"/>
-          <w:lang w:val="en-HR" w:eastAsia="en-GB"/>
+          <w:lang w:eastAsia="en-GB"/>
           <w14:ligatures w14:val="standardContextual"/>
         </w:rPr>
         <w:tab/>
@@ -678,7 +678,7 @@
     </w:p>
     <w:p>
       <w:pPr>
-        <w:pStyle w:val="TOC2"/>
+        <w:pStyle w:val="Sadraj2"/>
         <w:tabs>
           <w:tab w:val="left" w:pos="990"/>
         </w:tabs>
@@ -688,7 +688,7 @@
           <w:kern w:val="2"/>
           <w:sz w:val="24"/>
           <w:szCs w:val="24"/>
-          <w:lang w:val="en-HR" w:eastAsia="en-GB"/>
+          <w:lang w:eastAsia="en-GB"/>
           <w14:ligatures w14:val="standardContextual"/>
         </w:rPr>
       </w:pPr>
@@ -705,7 +705,7 @@
           <w:kern w:val="2"/>
           <w:sz w:val="24"/>
           <w:szCs w:val="24"/>
-          <w:lang w:val="en-HR" w:eastAsia="en-GB"/>
+          <w:lang w:eastAsia="en-GB"/>
           <w14:ligatures w14:val="standardContextual"/>
         </w:rPr>
         <w:tab/>
@@ -760,13 +760,13 @@
     </w:p>
     <w:p>
       <w:pPr>
-        <w:pStyle w:val="TOC3"/>
+        <w:pStyle w:val="Sadraj3"/>
         <w:rPr>
           <w:rFonts w:asciiTheme="minorHAnsi" w:eastAsiaTheme="minorEastAsia" w:hAnsiTheme="minorHAnsi" w:cstheme="minorBidi"/>
           <w:kern w:val="2"/>
           <w:sz w:val="24"/>
           <w:szCs w:val="24"/>
-          <w:lang w:val="en-HR" w:eastAsia="en-GB"/>
+          <w:lang w:eastAsia="en-GB"/>
           <w14:ligatures w14:val="standardContextual"/>
         </w:rPr>
       </w:pPr>
@@ -779,7 +779,7 @@
           <w:kern w:val="2"/>
           <w:sz w:val="24"/>
           <w:szCs w:val="24"/>
-          <w:lang w:val="en-HR" w:eastAsia="en-GB"/>
+          <w:lang w:eastAsia="en-GB"/>
           <w14:ligatures w14:val="standardContextual"/>
         </w:rPr>
         <w:tab/>
@@ -808,13 +808,13 @@
     </w:p>
     <w:p>
       <w:pPr>
-        <w:pStyle w:val="TOC3"/>
+        <w:pStyle w:val="Sadraj3"/>
         <w:rPr>
           <w:rFonts w:asciiTheme="minorHAnsi" w:eastAsiaTheme="minorEastAsia" w:hAnsiTheme="minorHAnsi" w:cstheme="minorBidi"/>
           <w:kern w:val="2"/>
           <w:sz w:val="24"/>
           <w:szCs w:val="24"/>
-          <w:lang w:val="en-HR" w:eastAsia="en-GB"/>
+          <w:lang w:eastAsia="en-GB"/>
           <w14:ligatures w14:val="standardContextual"/>
         </w:rPr>
       </w:pPr>
@@ -827,7 +827,7 @@
           <w:kern w:val="2"/>
           <w:sz w:val="24"/>
           <w:szCs w:val="24"/>
-          <w:lang w:val="en-HR" w:eastAsia="en-GB"/>
+          <w:lang w:eastAsia="en-GB"/>
           <w14:ligatures w14:val="standardContextual"/>
         </w:rPr>
         <w:tab/>
@@ -856,13 +856,13 @@
     </w:p>
     <w:p>
       <w:pPr>
-        <w:pStyle w:val="TOC3"/>
+        <w:pStyle w:val="Sadraj3"/>
         <w:rPr>
           <w:rFonts w:asciiTheme="minorHAnsi" w:eastAsiaTheme="minorEastAsia" w:hAnsiTheme="minorHAnsi" w:cstheme="minorBidi"/>
           <w:kern w:val="2"/>
           <w:sz w:val="24"/>
           <w:szCs w:val="24"/>
-          <w:lang w:val="en-HR" w:eastAsia="en-GB"/>
+          <w:lang w:eastAsia="en-GB"/>
           <w14:ligatures w14:val="standardContextual"/>
         </w:rPr>
       </w:pPr>
@@ -875,7 +875,7 @@
           <w:kern w:val="2"/>
           <w:sz w:val="24"/>
           <w:szCs w:val="24"/>
-          <w:lang w:val="en-HR" w:eastAsia="en-GB"/>
+          <w:lang w:eastAsia="en-GB"/>
           <w14:ligatures w14:val="standardContextual"/>
         </w:rPr>
         <w:tab/>
@@ -904,13 +904,13 @@
     </w:p>
     <w:p>
       <w:pPr>
-        <w:pStyle w:val="TOC3"/>
+        <w:pStyle w:val="Sadraj3"/>
         <w:rPr>
           <w:rFonts w:asciiTheme="minorHAnsi" w:eastAsiaTheme="minorEastAsia" w:hAnsiTheme="minorHAnsi" w:cstheme="minorBidi"/>
           <w:kern w:val="2"/>
           <w:sz w:val="24"/>
           <w:szCs w:val="24"/>
-          <w:lang w:val="en-HR" w:eastAsia="en-GB"/>
+          <w:lang w:eastAsia="en-GB"/>
           <w14:ligatures w14:val="standardContextual"/>
         </w:rPr>
       </w:pPr>
@@ -923,7 +923,7 @@
           <w:kern w:val="2"/>
           <w:sz w:val="24"/>
           <w:szCs w:val="24"/>
-          <w:lang w:val="en-HR" w:eastAsia="en-GB"/>
+          <w:lang w:eastAsia="en-GB"/>
           <w14:ligatures w14:val="standardContextual"/>
         </w:rPr>
         <w:tab/>
@@ -952,13 +952,13 @@
     </w:p>
     <w:p>
       <w:pPr>
-        <w:pStyle w:val="TOC3"/>
+        <w:pStyle w:val="Sadraj3"/>
         <w:rPr>
           <w:rFonts w:asciiTheme="minorHAnsi" w:eastAsiaTheme="minorEastAsia" w:hAnsiTheme="minorHAnsi" w:cstheme="minorBidi"/>
           <w:kern w:val="2"/>
           <w:sz w:val="24"/>
           <w:szCs w:val="24"/>
-          <w:lang w:val="en-HR" w:eastAsia="en-GB"/>
+          <w:lang w:eastAsia="en-GB"/>
           <w14:ligatures w14:val="standardContextual"/>
         </w:rPr>
       </w:pPr>
@@ -971,7 +971,7 @@
           <w:kern w:val="2"/>
           <w:sz w:val="24"/>
           <w:szCs w:val="24"/>
-          <w:lang w:val="en-HR" w:eastAsia="en-GB"/>
+          <w:lang w:eastAsia="en-GB"/>
           <w14:ligatures w14:val="standardContextual"/>
         </w:rPr>
         <w:tab/>
@@ -1000,7 +1000,7 @@
     </w:p>
     <w:p>
       <w:pPr>
-        <w:pStyle w:val="TOC1"/>
+        <w:pStyle w:val="Sadraj1"/>
         <w:tabs>
           <w:tab w:val="left" w:pos="432"/>
         </w:tabs>
@@ -1010,7 +1010,7 @@
           <w:kern w:val="2"/>
           <w:sz w:val="24"/>
           <w:szCs w:val="24"/>
-          <w:lang w:val="en-HR" w:eastAsia="en-GB"/>
+          <w:lang w:eastAsia="en-GB"/>
           <w14:ligatures w14:val="standardContextual"/>
         </w:rPr>
       </w:pPr>
@@ -1027,7 +1027,7 @@
           <w:kern w:val="2"/>
           <w:sz w:val="24"/>
           <w:szCs w:val="24"/>
-          <w:lang w:val="en-HR" w:eastAsia="en-GB"/>
+          <w:lang w:eastAsia="en-GB"/>
           <w14:ligatures w14:val="standardContextual"/>
         </w:rPr>
         <w:tab/>
@@ -1082,7 +1082,7 @@
     </w:p>
     <w:p>
       <w:pPr>
-        <w:pStyle w:val="TOC2"/>
+        <w:pStyle w:val="Sadraj2"/>
         <w:tabs>
           <w:tab w:val="left" w:pos="990"/>
         </w:tabs>
@@ -1092,7 +1092,7 @@
           <w:kern w:val="2"/>
           <w:sz w:val="24"/>
           <w:szCs w:val="24"/>
-          <w:lang w:val="en-HR" w:eastAsia="en-GB"/>
+          <w:lang w:eastAsia="en-GB"/>
           <w14:ligatures w14:val="standardContextual"/>
         </w:rPr>
       </w:pPr>
@@ -1109,7 +1109,7 @@
           <w:kern w:val="2"/>
           <w:sz w:val="24"/>
           <w:szCs w:val="24"/>
-          <w:lang w:val="en-HR" w:eastAsia="en-GB"/>
+          <w:lang w:eastAsia="en-GB"/>
           <w14:ligatures w14:val="standardContextual"/>
         </w:rPr>
         <w:tab/>
@@ -1164,7 +1164,7 @@
     </w:p>
     <w:p>
       <w:pPr>
-        <w:pStyle w:val="TOC2"/>
+        <w:pStyle w:val="Sadraj2"/>
         <w:tabs>
           <w:tab w:val="left" w:pos="990"/>
         </w:tabs>
@@ -1174,7 +1174,7 @@
           <w:kern w:val="2"/>
           <w:sz w:val="24"/>
           <w:szCs w:val="24"/>
-          <w:lang w:val="en-HR" w:eastAsia="en-GB"/>
+          <w:lang w:eastAsia="en-GB"/>
           <w14:ligatures w14:val="standardContextual"/>
         </w:rPr>
       </w:pPr>
@@ -1191,7 +1191,7 @@
           <w:kern w:val="2"/>
           <w:sz w:val="24"/>
           <w:szCs w:val="24"/>
-          <w:lang w:val="en-HR" w:eastAsia="en-GB"/>
+          <w:lang w:eastAsia="en-GB"/>
           <w14:ligatures w14:val="standardContextual"/>
         </w:rPr>
         <w:tab/>
@@ -1246,7 +1246,7 @@
     </w:p>
     <w:p>
       <w:pPr>
-        <w:pStyle w:val="TOC1"/>
+        <w:pStyle w:val="Sadraj1"/>
         <w:tabs>
           <w:tab w:val="left" w:pos="432"/>
         </w:tabs>
@@ -1256,7 +1256,7 @@
           <w:kern w:val="2"/>
           <w:sz w:val="24"/>
           <w:szCs w:val="24"/>
-          <w:lang w:val="en-HR" w:eastAsia="en-GB"/>
+          <w:lang w:eastAsia="en-GB"/>
           <w14:ligatures w14:val="standardContextual"/>
         </w:rPr>
       </w:pPr>
@@ -1273,7 +1273,7 @@
           <w:kern w:val="2"/>
           <w:sz w:val="24"/>
           <w:szCs w:val="24"/>
-          <w:lang w:val="en-HR" w:eastAsia="en-GB"/>
+          <w:lang w:eastAsia="en-GB"/>
           <w14:ligatures w14:val="standardContextual"/>
         </w:rPr>
         <w:tab/>
@@ -1328,7 +1328,7 @@
     </w:p>
     <w:p>
       <w:pPr>
-        <w:pStyle w:val="TOC2"/>
+        <w:pStyle w:val="Sadraj2"/>
         <w:tabs>
           <w:tab w:val="left" w:pos="990"/>
         </w:tabs>
@@ -1338,7 +1338,7 @@
           <w:kern w:val="2"/>
           <w:sz w:val="24"/>
           <w:szCs w:val="24"/>
-          <w:lang w:val="en-HR" w:eastAsia="en-GB"/>
+          <w:lang w:eastAsia="en-GB"/>
           <w14:ligatures w14:val="standardContextual"/>
         </w:rPr>
       </w:pPr>
@@ -1355,7 +1355,7 @@
           <w:kern w:val="2"/>
           <w:sz w:val="24"/>
           <w:szCs w:val="24"/>
-          <w:lang w:val="en-HR" w:eastAsia="en-GB"/>
+          <w:lang w:eastAsia="en-GB"/>
           <w14:ligatures w14:val="standardContextual"/>
         </w:rPr>
         <w:tab/>
@@ -1410,7 +1410,7 @@
     </w:p>
     <w:p>
       <w:pPr>
-        <w:pStyle w:val="TOC2"/>
+        <w:pStyle w:val="Sadraj2"/>
         <w:tabs>
           <w:tab w:val="left" w:pos="990"/>
         </w:tabs>
@@ -1420,7 +1420,7 @@
           <w:kern w:val="2"/>
           <w:sz w:val="24"/>
           <w:szCs w:val="24"/>
-          <w:lang w:val="en-HR" w:eastAsia="en-GB"/>
+          <w:lang w:eastAsia="en-GB"/>
           <w14:ligatures w14:val="standardContextual"/>
         </w:rPr>
       </w:pPr>
@@ -1437,7 +1437,7 @@
           <w:kern w:val="2"/>
           <w:sz w:val="24"/>
           <w:szCs w:val="24"/>
-          <w:lang w:val="en-HR" w:eastAsia="en-GB"/>
+          <w:lang w:eastAsia="en-GB"/>
           <w14:ligatures w14:val="standardContextual"/>
         </w:rPr>
         <w:tab/>
@@ -1492,7 +1492,7 @@
     </w:p>
     <w:p>
       <w:pPr>
-        <w:pStyle w:val="TOC1"/>
+        <w:pStyle w:val="Sadraj1"/>
         <w:tabs>
           <w:tab w:val="left" w:pos="432"/>
         </w:tabs>
@@ -1502,7 +1502,7 @@
           <w:kern w:val="2"/>
           <w:sz w:val="24"/>
           <w:szCs w:val="24"/>
-          <w:lang w:val="en-HR" w:eastAsia="en-GB"/>
+          <w:lang w:eastAsia="en-GB"/>
           <w14:ligatures w14:val="standardContextual"/>
         </w:rPr>
       </w:pPr>
@@ -1519,7 +1519,7 @@
           <w:kern w:val="2"/>
           <w:sz w:val="24"/>
           <w:szCs w:val="24"/>
-          <w:lang w:val="en-HR" w:eastAsia="en-GB"/>
+          <w:lang w:eastAsia="en-GB"/>
           <w14:ligatures w14:val="standardContextual"/>
         </w:rPr>
         <w:tab/>
@@ -1574,7 +1574,7 @@
     </w:p>
     <w:p>
       <w:pPr>
-        <w:pStyle w:val="Title"/>
+        <w:pStyle w:val="Naslov"/>
       </w:pPr>
       <w:r>
         <w:fldChar w:fldCharType="end"/>
@@ -1589,7 +1589,7 @@
     </w:p>
     <w:p>
       <w:pPr>
-        <w:pStyle w:val="Heading1"/>
+        <w:pStyle w:val="Naslov1"/>
         <w:spacing w:line="276" w:lineRule="auto"/>
       </w:pPr>
       <w:bookmarkStart w:id="0" w:name="_Toc189161233"/>
@@ -1600,7 +1600,7 @@
     </w:p>
     <w:p>
       <w:pPr>
-        <w:pStyle w:val="Heading2"/>
+        <w:pStyle w:val="Naslov2"/>
         <w:spacing w:line="276" w:lineRule="auto"/>
       </w:pPr>
       <w:bookmarkStart w:id="1" w:name="_Toc189161234"/>
@@ -1617,7 +1617,7 @@
     </w:p>
     <w:p>
       <w:pPr>
-        <w:pStyle w:val="BodyText"/>
+        <w:pStyle w:val="Tijeloteksta"/>
         <w:spacing w:line="276" w:lineRule="auto"/>
         <w:ind w:left="0"/>
       </w:pPr>
@@ -1627,7 +1627,7 @@
     </w:p>
     <w:p>
       <w:pPr>
-        <w:pStyle w:val="BodyText"/>
+        <w:pStyle w:val="Tijeloteksta"/>
         <w:spacing w:line="276" w:lineRule="auto"/>
         <w:ind w:left="0"/>
       </w:pPr>
@@ -1637,14 +1637,14 @@
     </w:p>
     <w:p>
       <w:pPr>
-        <w:pStyle w:val="BodyText"/>
+        <w:pStyle w:val="Tijeloteksta"/>
         <w:spacing w:line="276" w:lineRule="auto"/>
         <w:ind w:left="0"/>
       </w:pPr>
     </w:p>
     <w:p>
       <w:pPr>
-        <w:pStyle w:val="Heading2"/>
+        <w:pStyle w:val="Naslov2"/>
         <w:spacing w:line="276" w:lineRule="auto"/>
       </w:pPr>
       <w:bookmarkStart w:id="2" w:name="_Toc189161235"/>
@@ -1664,7 +1664,7 @@
         <w:proofErr w:type="spellStart"/>
         <w:r>
           <w:rPr>
-            <w:rStyle w:val="Hyperlink"/>
+            <w:rStyle w:val="Hiperveza"/>
           </w:rPr>
           <w:t>UniMatch</w:t>
         </w:r>
@@ -1681,7 +1681,7 @@
     </w:p>
     <w:p>
       <w:pPr>
-        <w:pStyle w:val="Heading2"/>
+        <w:pStyle w:val="Naslov2"/>
         <w:spacing w:line="276" w:lineRule="auto"/>
       </w:pPr>
       <w:bookmarkStart w:id="3" w:name="_Toc189161236"/>
@@ -1703,7 +1703,7 @@
     </w:p>
     <w:p>
       <w:pPr>
-        <w:pStyle w:val="ListParagraph"/>
+        <w:pStyle w:val="Odlomakpopisa"/>
         <w:numPr>
           <w:ilvl w:val="0"/>
           <w:numId w:val="13"/>
@@ -1720,7 +1720,7 @@
     </w:p>
     <w:p>
       <w:pPr>
-        <w:pStyle w:val="ListParagraph"/>
+        <w:pStyle w:val="Odlomakpopisa"/>
         <w:numPr>
           <w:ilvl w:val="0"/>
           <w:numId w:val="13"/>
@@ -1737,7 +1737,7 @@
     </w:p>
     <w:p>
       <w:pPr>
-        <w:pStyle w:val="ListParagraph"/>
+        <w:pStyle w:val="Odlomakpopisa"/>
         <w:numPr>
           <w:ilvl w:val="0"/>
           <w:numId w:val="13"/>
@@ -1759,7 +1759,7 @@
     </w:p>
     <w:p>
       <w:pPr>
-        <w:pStyle w:val="Heading2"/>
+        <w:pStyle w:val="Naslov2"/>
         <w:spacing w:line="276" w:lineRule="auto"/>
       </w:pPr>
       <w:bookmarkStart w:id="4" w:name="_Toc189161237"/>
@@ -1975,7 +1975,7 @@
     </w:p>
     <w:p>
       <w:pPr>
-        <w:pStyle w:val="Heading3"/>
+        <w:pStyle w:val="Naslov3"/>
         <w:spacing w:line="276" w:lineRule="auto"/>
       </w:pPr>
       <w:bookmarkStart w:id="5" w:name="_Toc189161238"/>
@@ -2064,7 +2064,7 @@
     </w:p>
     <w:p>
       <w:pPr>
-        <w:pStyle w:val="Caption"/>
+        <w:pStyle w:val="Opisslike"/>
         <w:jc w:val="center"/>
       </w:pPr>
       <w:r>
@@ -2168,7 +2168,7 @@
     </w:p>
     <w:p>
       <w:pPr>
-        <w:pStyle w:val="Caption"/>
+        <w:pStyle w:val="Opisslike"/>
         <w:jc w:val="center"/>
       </w:pPr>
       <w:r>
@@ -2241,7 +2241,7 @@
     </w:p>
     <w:p>
       <w:pPr>
-        <w:pStyle w:val="Heading3"/>
+        <w:pStyle w:val="Naslov3"/>
         <w:spacing w:line="276" w:lineRule="auto"/>
       </w:pPr>
       <w:bookmarkStart w:id="6" w:name="_Toc189161239"/>
@@ -2310,7 +2310,7 @@
     </w:p>
     <w:p>
       <w:pPr>
-        <w:pStyle w:val="Caption"/>
+        <w:pStyle w:val="Opisslike"/>
         <w:spacing w:line="276" w:lineRule="auto"/>
         <w:jc w:val="center"/>
         <w:rPr>
@@ -2464,7 +2464,7 @@
     </w:p>
     <w:p>
       <w:pPr>
-        <w:pStyle w:val="Caption"/>
+        <w:pStyle w:val="Opisslike"/>
         <w:spacing w:line="276" w:lineRule="auto"/>
         <w:jc w:val="center"/>
         <w:rPr>
@@ -2616,7 +2616,7 @@
     </w:p>
     <w:p>
       <w:pPr>
-        <w:pStyle w:val="Caption"/>
+        <w:pStyle w:val="Opisslike"/>
         <w:spacing w:line="276" w:lineRule="auto"/>
         <w:jc w:val="center"/>
       </w:pPr>
@@ -2684,7 +2684,7 @@
     </w:p>
     <w:p>
       <w:pPr>
-        <w:pStyle w:val="Heading3"/>
+        <w:pStyle w:val="Naslov3"/>
         <w:spacing w:line="276" w:lineRule="auto"/>
       </w:pPr>
       <w:bookmarkStart w:id="7" w:name="_Toc189161240"/>
@@ -2758,7 +2758,7 @@
     </w:p>
     <w:p>
       <w:pPr>
-        <w:pStyle w:val="Caption"/>
+        <w:pStyle w:val="Opisslike"/>
         <w:spacing w:line="276" w:lineRule="auto"/>
         <w:jc w:val="center"/>
       </w:pPr>
@@ -2957,7 +2957,7 @@
     </w:p>
     <w:p>
       <w:pPr>
-        <w:pStyle w:val="Caption"/>
+        <w:pStyle w:val="Opisslike"/>
         <w:spacing w:line="276" w:lineRule="auto"/>
         <w:jc w:val="center"/>
       </w:pPr>
@@ -3130,7 +3130,7 @@
     </w:p>
     <w:p>
       <w:pPr>
-        <w:pStyle w:val="Heading3"/>
+        <w:pStyle w:val="Naslov3"/>
         <w:spacing w:line="276" w:lineRule="auto"/>
       </w:pPr>
       <w:bookmarkStart w:id="8" w:name="_Toc189161241"/>
@@ -3195,7 +3195,7 @@
     </w:p>
     <w:p>
       <w:pPr>
-        <w:pStyle w:val="Caption"/>
+        <w:pStyle w:val="Opisslike"/>
         <w:spacing w:line="276" w:lineRule="auto"/>
         <w:jc w:val="center"/>
       </w:pPr>
@@ -3412,7 +3412,7 @@
     </w:p>
     <w:p>
       <w:pPr>
-        <w:pStyle w:val="Heading3"/>
+        <w:pStyle w:val="Naslov3"/>
       </w:pPr>
       <w:bookmarkStart w:id="9" w:name="_Toc189161242"/>
       <w:r>
@@ -3588,7 +3588,7 @@
     </w:p>
     <w:p>
       <w:pPr>
-        <w:pStyle w:val="Caption"/>
+        <w:pStyle w:val="Opisslike"/>
         <w:jc w:val="center"/>
       </w:pPr>
       <w:r>
@@ -3703,7 +3703,7 @@
     </w:p>
     <w:p>
       <w:pPr>
-        <w:pStyle w:val="Caption"/>
+        <w:pStyle w:val="Opisslike"/>
         <w:jc w:val="center"/>
       </w:pPr>
       <w:r>
@@ -3822,7 +3822,7 @@
     </w:p>
     <w:p>
       <w:pPr>
-        <w:pStyle w:val="Caption"/>
+        <w:pStyle w:val="Opisslike"/>
         <w:jc w:val="center"/>
       </w:pPr>
       <w:r>
@@ -3947,7 +3947,7 @@
     </w:p>
     <w:p>
       <w:pPr>
-        <w:pStyle w:val="Caption"/>
+        <w:pStyle w:val="Opisslike"/>
         <w:jc w:val="center"/>
       </w:pPr>
       <w:r>
@@ -4073,7 +4073,7 @@
     </w:p>
     <w:p>
       <w:pPr>
-        <w:pStyle w:val="Caption"/>
+        <w:pStyle w:val="Opisslike"/>
         <w:jc w:val="center"/>
       </w:pPr>
       <w:r>
@@ -4195,7 +4195,7 @@
     </w:p>
     <w:p>
       <w:pPr>
-        <w:pStyle w:val="Caption"/>
+        <w:pStyle w:val="Opisslike"/>
         <w:jc w:val="center"/>
       </w:pPr>
       <w:r>
@@ -4315,7 +4315,7 @@
     </w:p>
     <w:p>
       <w:pPr>
-        <w:pStyle w:val="Caption"/>
+        <w:pStyle w:val="Opisslike"/>
         <w:jc w:val="center"/>
       </w:pPr>
       <w:r>
@@ -4434,7 +4434,7 @@
     </w:p>
     <w:p>
       <w:pPr>
-        <w:pStyle w:val="Caption"/>
+        <w:pStyle w:val="Opisslike"/>
         <w:jc w:val="center"/>
       </w:pPr>
       <w:r>
@@ -4553,7 +4553,7 @@
     </w:p>
     <w:p>
       <w:pPr>
-        <w:pStyle w:val="Caption"/>
+        <w:pStyle w:val="Opisslike"/>
         <w:jc w:val="center"/>
       </w:pPr>
       <w:r>
@@ -4703,7 +4703,7 @@
     </w:p>
     <w:p>
       <w:pPr>
-        <w:pStyle w:val="BodyText"/>
+        <w:pStyle w:val="Tijeloteksta"/>
         <w:keepNext/>
         <w:ind w:left="0"/>
         <w:jc w:val="center"/>
@@ -4762,7 +4762,7 @@
     </w:p>
     <w:p>
       <w:pPr>
-        <w:pStyle w:val="Caption"/>
+        <w:pStyle w:val="Opisslike"/>
         <w:jc w:val="center"/>
       </w:pPr>
       <w:r>
@@ -4870,7 +4870,7 @@
     </w:p>
     <w:p>
       <w:pPr>
-        <w:pStyle w:val="Caption"/>
+        <w:pStyle w:val="Opisslike"/>
         <w:jc w:val="center"/>
       </w:pPr>
       <w:r>
@@ -4986,7 +4986,7 @@
     </w:p>
     <w:p>
       <w:pPr>
-        <w:pStyle w:val="Caption"/>
+        <w:pStyle w:val="Opisslike"/>
         <w:jc w:val="center"/>
       </w:pPr>
       <w:r>
@@ -5065,7 +5065,7 @@
     </w:p>
     <w:p>
       <w:pPr>
-        <w:pStyle w:val="Heading1"/>
+        <w:pStyle w:val="Naslov1"/>
       </w:pPr>
       <w:bookmarkStart w:id="10" w:name="_Toc189161243"/>
       <w:r>
@@ -5075,7 +5075,7 @@
     </w:p>
     <w:p>
       <w:pPr>
-        <w:pStyle w:val="Heading2"/>
+        <w:pStyle w:val="Naslov2"/>
       </w:pPr>
       <w:bookmarkStart w:id="11" w:name="_Toc189161244"/>
       <w:r>
@@ -5085,7 +5085,7 @@
     </w:p>
     <w:p>
       <w:pPr>
-        <w:pStyle w:val="BodyText"/>
+        <w:pStyle w:val="Tijeloteksta"/>
         <w:ind w:left="0"/>
       </w:pPr>
       <w:r>
@@ -5095,7 +5095,7 @@
         <w:proofErr w:type="spellStart"/>
         <w:r>
           <w:rPr>
-            <w:rStyle w:val="Hyperlink"/>
+            <w:rStyle w:val="Hiperveza"/>
           </w:rPr>
           <w:t>Angular</w:t>
         </w:r>
@@ -5108,7 +5108,7 @@
         <w:proofErr w:type="spellStart"/>
         <w:r>
           <w:rPr>
-            <w:rStyle w:val="Hyperlink"/>
+            <w:rStyle w:val="Hiperveza"/>
           </w:rPr>
           <w:t>TypeScript</w:t>
         </w:r>
@@ -5120,7 +5120,7 @@
     </w:p>
     <w:p>
       <w:pPr>
-        <w:pStyle w:val="BodyText"/>
+        <w:pStyle w:val="Tijeloteksta"/>
         <w:ind w:left="0"/>
       </w:pPr>
       <w:r>
@@ -5130,7 +5130,7 @@
         <w:proofErr w:type="spellStart"/>
         <w:r>
           <w:rPr>
-            <w:rStyle w:val="Hyperlink"/>
+            <w:rStyle w:val="Hiperveza"/>
           </w:rPr>
           <w:t>Django</w:t>
         </w:r>
@@ -5142,7 +5142,7 @@
       <w:hyperlink r:id="rId35" w:history="1">
         <w:r>
           <w:rPr>
-            <w:rStyle w:val="Hyperlink"/>
+            <w:rStyle w:val="Hiperveza"/>
           </w:rPr>
           <w:t>Python</w:t>
         </w:r>
@@ -5153,7 +5153,7 @@
     </w:p>
     <w:p>
       <w:pPr>
-        <w:pStyle w:val="BodyText"/>
+        <w:pStyle w:val="Tijeloteksta"/>
         <w:ind w:left="0"/>
       </w:pPr>
       <w:r>
@@ -5163,7 +5163,7 @@
         <w:proofErr w:type="spellStart"/>
         <w:r>
           <w:rPr>
-            <w:rStyle w:val="Hyperlink"/>
+            <w:rStyle w:val="Hiperveza"/>
           </w:rPr>
           <w:t>Jupyter</w:t>
         </w:r>
@@ -5175,7 +5175,7 @@
       <w:hyperlink r:id="rId37" w:history="1">
         <w:r>
           <w:rPr>
-            <w:rStyle w:val="Hyperlink"/>
+            <w:rStyle w:val="Hiperveza"/>
           </w:rPr>
           <w:t>Python</w:t>
         </w:r>
@@ -5186,7 +5186,7 @@
     </w:p>
     <w:p>
       <w:pPr>
-        <w:pStyle w:val="BodyText"/>
+        <w:pStyle w:val="Tijeloteksta"/>
         <w:ind w:left="0"/>
       </w:pPr>
       <w:r>
@@ -5204,7 +5204,7 @@
         <w:proofErr w:type="spellStart"/>
         <w:r>
           <w:rPr>
-            <w:rStyle w:val="Hyperlink"/>
+            <w:rStyle w:val="Hiperveza"/>
           </w:rPr>
           <w:t>Git</w:t>
         </w:r>
@@ -5225,7 +5225,7 @@
         <w:proofErr w:type="spellStart"/>
         <w:r>
           <w:rPr>
-            <w:rStyle w:val="Hyperlink"/>
+            <w:rStyle w:val="Hiperveza"/>
           </w:rPr>
           <w:t>GitHub</w:t>
         </w:r>
@@ -5237,7 +5237,7 @@
     </w:p>
     <w:p>
       <w:pPr>
-        <w:pStyle w:val="BodyText"/>
+        <w:pStyle w:val="Tijeloteksta"/>
         <w:ind w:left="0"/>
       </w:pPr>
       <w:r>
@@ -5247,7 +5247,7 @@
         <w:proofErr w:type="spellStart"/>
         <w:r>
           <w:rPr>
-            <w:rStyle w:val="Hyperlink"/>
+            <w:rStyle w:val="Hiperveza"/>
           </w:rPr>
           <w:t>VSCode</w:t>
         </w:r>
@@ -5259,7 +5259,7 @@
     </w:p>
     <w:p>
       <w:pPr>
-        <w:pStyle w:val="BodyText"/>
+        <w:pStyle w:val="Tijeloteksta"/>
         <w:ind w:left="0"/>
       </w:pPr>
       <w:r>
@@ -5269,7 +5269,7 @@
         <w:proofErr w:type="spellStart"/>
         <w:r>
           <w:rPr>
-            <w:rStyle w:val="Hyperlink"/>
+            <w:rStyle w:val="Hiperveza"/>
           </w:rPr>
           <w:t>ChatGPT</w:t>
         </w:r>
@@ -5281,7 +5281,7 @@
     </w:p>
     <w:p>
       <w:pPr>
-        <w:pStyle w:val="Heading2"/>
+        <w:pStyle w:val="Naslov2"/>
         <w:spacing w:line="240" w:lineRule="auto"/>
       </w:pPr>
       <w:bookmarkStart w:id="12" w:name="_Toc189161245"/>
@@ -5346,7 +5346,7 @@
     </w:p>
     <w:p>
       <w:pPr>
-        <w:pStyle w:val="Heading1"/>
+        <w:pStyle w:val="Naslov1"/>
         <w:spacing w:line="240" w:lineRule="auto"/>
       </w:pPr>
       <w:bookmarkStart w:id="13" w:name="_Toc189161246"/>
@@ -5357,7 +5357,7 @@
     </w:p>
     <w:p>
       <w:pPr>
-        <w:pStyle w:val="Heading2"/>
+        <w:pStyle w:val="Naslov2"/>
         <w:spacing w:line="240" w:lineRule="auto"/>
       </w:pPr>
       <w:bookmarkStart w:id="14" w:name="_Toc189161247"/>
@@ -5387,7 +5387,7 @@
       <w:hyperlink r:id="rId42" w:history="1">
         <w:r>
           <w:rPr>
-            <w:rStyle w:val="Hyperlink"/>
+            <w:rStyle w:val="Hiperveza"/>
           </w:rPr>
           <w:t>http://localhost:4200/</w:t>
         </w:r>
@@ -5412,7 +5412,7 @@
           <w:noProof/>
         </w:rPr>
         <w:drawing>
-          <wp:inline distT="0" distB="0" distL="0" distR="0" wp14:anchorId="38ADD709" wp14:editId="6F400B80">
+          <wp:inline distT="0" distB="0" distL="0" distR="0" wp14:anchorId="38ADD709" wp14:editId="5B409EEA">
             <wp:extent cx="3600000" cy="638846"/>
             <wp:effectExtent l="0" t="0" r="0" b="0"/>
             <wp:docPr id="704873851" name="Picture 2" descr="A close-up of a website&#10;&#10;AI-generated content may be incorrect."/>
@@ -5456,7 +5456,7 @@
     </w:p>
     <w:p>
       <w:pPr>
-        <w:pStyle w:val="Caption"/>
+        <w:pStyle w:val="Opisslike"/>
         <w:jc w:val="center"/>
       </w:pPr>
       <w:r>
@@ -5507,7 +5507,7 @@
     </w:p>
     <w:p>
       <w:pPr>
-        <w:pStyle w:val="BodyText"/>
+        <w:pStyle w:val="Tijeloteksta"/>
         <w:spacing w:line="240" w:lineRule="auto"/>
         <w:ind w:left="0"/>
       </w:pPr>
@@ -5517,7 +5517,7 @@
       <w:hyperlink r:id="rId44" w:history="1">
         <w:r>
           <w:rPr>
-            <w:rStyle w:val="Hyperlink"/>
+            <w:rStyle w:val="Hiperveza"/>
           </w:rPr>
           <w:t>http://127.0.0.1:8000/</w:t>
         </w:r>
@@ -5528,7 +5528,7 @@
     </w:p>
     <w:p>
       <w:pPr>
-        <w:pStyle w:val="BodyText"/>
+        <w:pStyle w:val="Tijeloteksta"/>
         <w:keepNext/>
         <w:spacing w:line="240" w:lineRule="auto"/>
         <w:ind w:left="0"/>
@@ -5583,7 +5583,7 @@
     </w:p>
     <w:p>
       <w:pPr>
-        <w:pStyle w:val="Caption"/>
+        <w:pStyle w:val="Opisslike"/>
         <w:jc w:val="center"/>
       </w:pPr>
       <w:r>
@@ -5634,7 +5634,7 @@
     </w:p>
     <w:p>
       <w:pPr>
-        <w:pStyle w:val="Heading2"/>
+        <w:pStyle w:val="Naslov2"/>
         <w:spacing w:line="240" w:lineRule="auto"/>
       </w:pPr>
       <w:bookmarkStart w:id="15" w:name="_Toc189161248"/>
@@ -5716,7 +5716,7 @@
     </w:p>
     <w:p>
       <w:pPr>
-        <w:pStyle w:val="Caption"/>
+        <w:pStyle w:val="Opisslike"/>
         <w:jc w:val="center"/>
       </w:pPr>
       <w:r>
@@ -5788,7 +5788,7 @@
     <w:p/>
     <w:p>
       <w:pPr>
-        <w:pStyle w:val="BodyText"/>
+        <w:pStyle w:val="Tijeloteksta"/>
         <w:keepNext/>
         <w:ind w:left="0"/>
         <w:jc w:val="center"/>
@@ -5847,7 +5847,7 @@
     </w:p>
     <w:p>
       <w:pPr>
-        <w:pStyle w:val="Caption"/>
+        <w:pStyle w:val="Opisslike"/>
         <w:jc w:val="center"/>
       </w:pPr>
       <w:r>
@@ -5975,7 +5975,7 @@
     </w:p>
     <w:p>
       <w:pPr>
-        <w:pStyle w:val="Caption"/>
+        <w:pStyle w:val="Opisslike"/>
         <w:jc w:val="center"/>
       </w:pPr>
       <w:r>
@@ -6029,7 +6029,7 @@
     <w:p/>
     <w:p>
       <w:pPr>
-        <w:pStyle w:val="Heading1"/>
+        <w:pStyle w:val="Naslov1"/>
       </w:pPr>
       <w:r>
         <w:br w:type="page"/>
@@ -6043,7 +6043,7 @@
     </w:p>
     <w:p>
       <w:pPr>
-        <w:pStyle w:val="ListParagraph"/>
+        <w:pStyle w:val="Odlomakpopisa"/>
         <w:numPr>
           <w:ilvl w:val="0"/>
           <w:numId w:val="14"/>
@@ -6162,7 +6162,7 @@
     </w:p>
     <w:p>
       <w:pPr>
-        <w:pStyle w:val="ListParagraph"/>
+        <w:pStyle w:val="Odlomakpopisa"/>
       </w:pPr>
     </w:p>
     <w:sectPr>
@@ -6293,67 +6293,67 @@
           </w:r>
           <w:r>
             <w:rPr>
-              <w:rStyle w:val="PageNumber"/>
+              <w:rStyle w:val="Brojstranice"/>
             </w:rPr>
             <w:fldChar w:fldCharType="begin"/>
           </w:r>
           <w:r>
             <w:rPr>
-              <w:rStyle w:val="PageNumber"/>
+              <w:rStyle w:val="Brojstranice"/>
             </w:rPr>
             <w:instrText xml:space="preserve"> PAGE </w:instrText>
           </w:r>
           <w:r>
             <w:rPr>
-              <w:rStyle w:val="PageNumber"/>
+              <w:rStyle w:val="Brojstranice"/>
             </w:rPr>
             <w:fldChar w:fldCharType="separate"/>
           </w:r>
           <w:r>
             <w:rPr>
-              <w:rStyle w:val="PageNumber"/>
+              <w:rStyle w:val="Brojstranice"/>
             </w:rPr>
             <w:t>3</w:t>
           </w:r>
           <w:r>
             <w:rPr>
-              <w:rStyle w:val="PageNumber"/>
+              <w:rStyle w:val="Brojstranice"/>
             </w:rPr>
             <w:fldChar w:fldCharType="end"/>
           </w:r>
           <w:r>
             <w:rPr>
-              <w:rStyle w:val="PageNumber"/>
+              <w:rStyle w:val="Brojstranice"/>
             </w:rPr>
             <w:t xml:space="preserve"> od </w:t>
           </w:r>
           <w:r>
             <w:rPr>
-              <w:rStyle w:val="PageNumber"/>
+              <w:rStyle w:val="Brojstranice"/>
             </w:rPr>
             <w:fldChar w:fldCharType="begin"/>
           </w:r>
           <w:r>
             <w:rPr>
-              <w:rStyle w:val="PageNumber"/>
+              <w:rStyle w:val="Brojstranice"/>
             </w:rPr>
             <w:instrText xml:space="preserve"> NUMPAGES  \* MERGEFORMAT </w:instrText>
           </w:r>
           <w:r>
             <w:rPr>
-              <w:rStyle w:val="PageNumber"/>
+              <w:rStyle w:val="Brojstranice"/>
             </w:rPr>
             <w:fldChar w:fldCharType="separate"/>
           </w:r>
           <w:r>
             <w:rPr>
-              <w:rStyle w:val="PageNumber"/>
+              <w:rStyle w:val="Brojstranice"/>
             </w:rPr>
             <w:t>7</w:t>
           </w:r>
           <w:r>
             <w:rPr>
-              <w:rStyle w:val="PageNumber"/>
+              <w:rStyle w:val="Brojstranice"/>
             </w:rPr>
             <w:fldChar w:fldCharType="end"/>
           </w:r>
@@ -6363,7 +6363,7 @@
   </w:tbl>
   <w:p>
     <w:pPr>
-      <w:pStyle w:val="Footer"/>
+      <w:pStyle w:val="Podnoje"/>
     </w:pPr>
   </w:p>
 </w:ftr>
@@ -6459,7 +6459,7 @@
             <w:t xml:space="preserve">  Datum:  </w:t>
           </w:r>
           <w:r>
-            <w:t>29</w:t>
+            <w:t>30</w:t>
           </w:r>
           <w:r>
             <w:t>/</w:t>
@@ -6479,7 +6479,7 @@
   </w:tbl>
   <w:p>
     <w:pPr>
-      <w:pStyle w:val="Header"/>
+      <w:pStyle w:val="Zaglavlje"/>
     </w:pPr>
   </w:p>
 </w:hdr>
@@ -6494,7 +6494,7 @@
     <w:lvl w:ilvl="0">
       <w:start w:val="1"/>
       <w:numFmt w:val="decimal"/>
-      <w:pStyle w:val="Heading1"/>
+      <w:pStyle w:val="Naslov1"/>
       <w:lvlText w:val="%1."/>
       <w:legacy w:legacy="1" w:legacySpace="144" w:legacyIndent="0"/>
       <w:lvlJc w:val="left"/>
@@ -6502,7 +6502,7 @@
     <w:lvl w:ilvl="1">
       <w:start w:val="1"/>
       <w:numFmt w:val="decimal"/>
-      <w:pStyle w:val="Heading2"/>
+      <w:pStyle w:val="Naslov2"/>
       <w:lvlText w:val="%1.%2"/>
       <w:legacy w:legacy="1" w:legacySpace="144" w:legacyIndent="0"/>
       <w:lvlJc w:val="left"/>
@@ -6510,7 +6510,7 @@
     <w:lvl w:ilvl="2">
       <w:start w:val="1"/>
       <w:numFmt w:val="decimal"/>
-      <w:pStyle w:val="Heading3"/>
+      <w:pStyle w:val="Naslov3"/>
       <w:lvlText w:val="%1.%2.%3"/>
       <w:legacy w:legacy="1" w:legacySpace="144" w:legacyIndent="0"/>
       <w:lvlJc w:val="left"/>
@@ -6518,7 +6518,7 @@
     <w:lvl w:ilvl="3">
       <w:start w:val="1"/>
       <w:numFmt w:val="decimal"/>
-      <w:pStyle w:val="Heading4"/>
+      <w:pStyle w:val="Naslov4"/>
       <w:lvlText w:val="%1.%2.%3.%4"/>
       <w:legacy w:legacy="1" w:legacySpace="144" w:legacyIndent="0"/>
       <w:lvlJc w:val="left"/>
@@ -6526,7 +6526,7 @@
     <w:lvl w:ilvl="4">
       <w:start w:val="1"/>
       <w:numFmt w:val="decimal"/>
-      <w:pStyle w:val="Heading5"/>
+      <w:pStyle w:val="Naslov5"/>
       <w:lvlText w:val="%1.%2.%3.%4.%5"/>
       <w:legacy w:legacy="1" w:legacySpace="144" w:legacyIndent="0"/>
       <w:lvlJc w:val="left"/>
@@ -6534,7 +6534,7 @@
     <w:lvl w:ilvl="5">
       <w:start w:val="1"/>
       <w:numFmt w:val="decimal"/>
-      <w:pStyle w:val="Heading6"/>
+      <w:pStyle w:val="Naslov6"/>
       <w:lvlText w:val="%1.%2.%3.%4.%5.%6"/>
       <w:legacy w:legacy="1" w:legacySpace="144" w:legacyIndent="0"/>
       <w:lvlJc w:val="left"/>
@@ -6542,7 +6542,7 @@
     <w:lvl w:ilvl="6">
       <w:start w:val="1"/>
       <w:numFmt w:val="decimal"/>
-      <w:pStyle w:val="Heading7"/>
+      <w:pStyle w:val="Naslov7"/>
       <w:lvlText w:val="%1.%2.%3.%4.%5.%6.%7"/>
       <w:legacy w:legacy="1" w:legacySpace="144" w:legacyIndent="0"/>
       <w:lvlJc w:val="left"/>
@@ -6550,7 +6550,7 @@
     <w:lvl w:ilvl="7">
       <w:start w:val="1"/>
       <w:numFmt w:val="decimal"/>
-      <w:pStyle w:val="Heading8"/>
+      <w:pStyle w:val="Naslov8"/>
       <w:lvlText w:val="%1.%2.%3.%4.%5.%6.%7.%8"/>
       <w:legacy w:legacy="1" w:legacySpace="144" w:legacyIndent="0"/>
       <w:lvlJc w:val="left"/>
@@ -6558,7 +6558,7 @@
     <w:lvl w:ilvl="8">
       <w:start w:val="1"/>
       <w:numFmt w:val="decimal"/>
-      <w:pStyle w:val="Heading9"/>
+      <w:pStyle w:val="Naslov9"/>
       <w:lvlText w:val="%1.%2.%3.%4.%5.%6.%7.%8.%9"/>
       <w:legacy w:legacy="1" w:legacySpace="144" w:legacyIndent="0"/>
       <w:lvlJc w:val="left"/>
@@ -8563,7 +8563,7 @@
       <w:lang w:val="hr-HR" w:eastAsia="en-US"/>
     </w:rPr>
   </w:style>
-  <w:style w:type="paragraph" w:styleId="Heading1">
+  <w:style w:type="paragraph" w:styleId="Naslov1">
     <w:name w:val="heading 1"/>
     <w:basedOn w:val="Normal"/>
     <w:next w:val="Normal"/>
@@ -8582,9 +8582,9 @@
       <w:sz w:val="24"/>
     </w:rPr>
   </w:style>
-  <w:style w:type="paragraph" w:styleId="Heading2">
+  <w:style w:type="paragraph" w:styleId="Naslov2">
     <w:name w:val="heading 2"/>
-    <w:basedOn w:val="Heading1"/>
+    <w:basedOn w:val="Naslov1"/>
     <w:next w:val="Normal"/>
     <w:qFormat/>
     <w:pPr>
@@ -8597,9 +8597,9 @@
       <w:sz w:val="20"/>
     </w:rPr>
   </w:style>
-  <w:style w:type="paragraph" w:styleId="Heading3">
+  <w:style w:type="paragraph" w:styleId="Naslov3">
     <w:name w:val="heading 3"/>
-    <w:basedOn w:val="Heading1"/>
+    <w:basedOn w:val="Naslov1"/>
     <w:next w:val="Normal"/>
     <w:qFormat/>
     <w:pPr>
@@ -8614,9 +8614,9 @@
       <w:sz w:val="20"/>
     </w:rPr>
   </w:style>
-  <w:style w:type="paragraph" w:styleId="Heading4">
+  <w:style w:type="paragraph" w:styleId="Naslov4">
     <w:name w:val="heading 4"/>
-    <w:basedOn w:val="Heading1"/>
+    <w:basedOn w:val="Naslov1"/>
     <w:next w:val="Normal"/>
     <w:qFormat/>
     <w:pPr>
@@ -8630,7 +8630,7 @@
       <w:sz w:val="20"/>
     </w:rPr>
   </w:style>
-  <w:style w:type="paragraph" w:styleId="Heading5">
+  <w:style w:type="paragraph" w:styleId="Naslov5">
     <w:name w:val="heading 5"/>
     <w:basedOn w:val="Normal"/>
     <w:next w:val="Normal"/>
@@ -8648,7 +8648,7 @@
       <w:sz w:val="22"/>
     </w:rPr>
   </w:style>
-  <w:style w:type="paragraph" w:styleId="Heading6">
+  <w:style w:type="paragraph" w:styleId="Naslov6">
     <w:name w:val="heading 6"/>
     <w:basedOn w:val="Normal"/>
     <w:next w:val="Normal"/>
@@ -8667,7 +8667,7 @@
       <w:sz w:val="22"/>
     </w:rPr>
   </w:style>
-  <w:style w:type="paragraph" w:styleId="Heading7">
+  <w:style w:type="paragraph" w:styleId="Naslov7">
     <w:name w:val="heading 7"/>
     <w:basedOn w:val="Normal"/>
     <w:next w:val="Normal"/>
@@ -8682,7 +8682,7 @@
       <w:outlineLvl w:val="6"/>
     </w:pPr>
   </w:style>
-  <w:style w:type="paragraph" w:styleId="Heading8">
+  <w:style w:type="paragraph" w:styleId="Naslov8">
     <w:name w:val="heading 8"/>
     <w:basedOn w:val="Normal"/>
     <w:next w:val="Normal"/>
@@ -8700,7 +8700,7 @@
       <w:i/>
     </w:rPr>
   </w:style>
-  <w:style w:type="paragraph" w:styleId="Heading9">
+  <w:style w:type="paragraph" w:styleId="Naslov9">
     <w:name w:val="heading 9"/>
     <w:basedOn w:val="Normal"/>
     <w:next w:val="Normal"/>
@@ -8720,13 +8720,13 @@
       <w:sz w:val="18"/>
     </w:rPr>
   </w:style>
-  <w:style w:type="character" w:default="1" w:styleId="DefaultParagraphFont">
+  <w:style w:type="character" w:default="1" w:styleId="Zadanifontodlomka">
     <w:name w:val="Default Paragraph Font"/>
     <w:uiPriority w:val="1"/>
     <w:semiHidden/>
     <w:unhideWhenUsed/>
   </w:style>
-  <w:style w:type="table" w:default="1" w:styleId="TableNormal">
+  <w:style w:type="table" w:default="1" w:styleId="Obinatablica">
     <w:name w:val="Normal Table"/>
     <w:uiPriority w:val="99"/>
     <w:semiHidden/>
@@ -8741,7 +8741,7 @@
       </w:tblCellMar>
     </w:tblPr>
   </w:style>
-  <w:style w:type="numbering" w:default="1" w:styleId="NoList">
+  <w:style w:type="numbering" w:default="1" w:styleId="Bezpopisa">
     <w:name w:val="No List"/>
     <w:uiPriority w:val="99"/>
     <w:semiHidden/>
@@ -8760,7 +8760,7 @@
       <w:lang w:val="en-AU"/>
     </w:rPr>
   </w:style>
-  <w:style w:type="paragraph" w:styleId="Title">
+  <w:style w:type="paragraph" w:styleId="Naslov">
     <w:name w:val="Title"/>
     <w:basedOn w:val="Normal"/>
     <w:next w:val="Normal"/>
@@ -8775,7 +8775,7 @@
       <w:sz w:val="36"/>
     </w:rPr>
   </w:style>
-  <w:style w:type="paragraph" w:styleId="Subtitle">
+  <w:style w:type="paragraph" w:styleId="Podnaslov">
     <w:name w:val="Subtitle"/>
     <w:basedOn w:val="Normal"/>
     <w:qFormat/>
@@ -8790,14 +8790,14 @@
       <w:lang w:val="en-AU"/>
     </w:rPr>
   </w:style>
-  <w:style w:type="paragraph" w:styleId="NormalIndent">
+  <w:style w:type="paragraph" w:styleId="Obinouvueno">
     <w:name w:val="Normal Indent"/>
     <w:basedOn w:val="Normal"/>
     <w:pPr>
       <w:ind w:left="900" w:hanging="900"/>
     </w:pPr>
   </w:style>
-  <w:style w:type="paragraph" w:styleId="TOC1">
+  <w:style w:type="paragraph" w:styleId="Sadraj1">
     <w:name w:val="toc 1"/>
     <w:basedOn w:val="Normal"/>
     <w:next w:val="Normal"/>
@@ -8810,7 +8810,7 @@
       <w:ind w:right="720"/>
     </w:pPr>
   </w:style>
-  <w:style w:type="paragraph" w:styleId="TOC2">
+  <w:style w:type="paragraph" w:styleId="Sadraj2">
     <w:name w:val="toc 2"/>
     <w:basedOn w:val="Normal"/>
     <w:next w:val="Normal"/>
@@ -8822,7 +8822,7 @@
       <w:ind w:left="432" w:right="720"/>
     </w:pPr>
   </w:style>
-  <w:style w:type="paragraph" w:styleId="TOC3">
+  <w:style w:type="paragraph" w:styleId="Sadraj3">
     <w:name w:val="toc 3"/>
     <w:basedOn w:val="Normal"/>
     <w:next w:val="Normal"/>
@@ -8839,7 +8839,7 @@
       <w:noProof/>
     </w:rPr>
   </w:style>
-  <w:style w:type="paragraph" w:styleId="Header">
+  <w:style w:type="paragraph" w:styleId="Zaglavlje">
     <w:name w:val="header"/>
     <w:basedOn w:val="Normal"/>
     <w:pPr>
@@ -8849,7 +8849,7 @@
       </w:tabs>
     </w:pPr>
   </w:style>
-  <w:style w:type="paragraph" w:styleId="Footer">
+  <w:style w:type="paragraph" w:styleId="Podnoje">
     <w:name w:val="footer"/>
     <w:basedOn w:val="Normal"/>
     <w:pPr>
@@ -8859,9 +8859,9 @@
       </w:tabs>
     </w:pPr>
   </w:style>
-  <w:style w:type="character" w:styleId="PageNumber">
+  <w:style w:type="character" w:styleId="Brojstranice">
     <w:name w:val="page number"/>
-    <w:basedOn w:val="DefaultParagraphFont"/>
+    <w:basedOn w:val="Zadanifontodlomka"/>
   </w:style>
   <w:style w:type="paragraph" w:customStyle="1" w:styleId="Bullet1">
     <w:name w:val="Bullet1"/>
@@ -8888,7 +8888,7 @@
       <w:spacing w:after="120"/>
     </w:pPr>
   </w:style>
-  <w:style w:type="paragraph" w:styleId="BodyText">
+  <w:style w:type="paragraph" w:styleId="Tijeloteksta">
     <w:name w:val="Body Text"/>
     <w:basedOn w:val="Normal"/>
     <w:pPr>
@@ -8897,7 +8897,7 @@
       <w:ind w:left="720"/>
     </w:pPr>
   </w:style>
-  <w:style w:type="paragraph" w:styleId="DocumentMap">
+  <w:style w:type="paragraph" w:styleId="Kartadokumenta">
     <w:name w:val="Document Map"/>
     <w:basedOn w:val="Normal"/>
     <w:semiHidden/>
@@ -8908,16 +8908,16 @@
       <w:rFonts w:ascii="Tahoma" w:hAnsi="Tahoma"/>
     </w:rPr>
   </w:style>
-  <w:style w:type="character" w:styleId="FootnoteReference">
+  <w:style w:type="character" w:styleId="Referencafusnote">
     <w:name w:val="footnote reference"/>
-    <w:basedOn w:val="DefaultParagraphFont"/>
+    <w:basedOn w:val="Zadanifontodlomka"/>
     <w:semiHidden/>
     <w:rPr>
       <w:sz w:val="20"/>
       <w:vertAlign w:val="superscript"/>
     </w:rPr>
   </w:style>
-  <w:style w:type="paragraph" w:styleId="FootnoteText">
+  <w:style w:type="paragraph" w:styleId="Tekstfusnote">
     <w:name w:val="footnote text"/>
     <w:basedOn w:val="Normal"/>
     <w:semiHidden/>
@@ -8975,7 +8975,7 @@
       <w:jc w:val="both"/>
     </w:pPr>
   </w:style>
-  <w:style w:type="paragraph" w:styleId="TOC4">
+  <w:style w:type="paragraph" w:styleId="Sadraj4">
     <w:name w:val="toc 4"/>
     <w:basedOn w:val="Normal"/>
     <w:next w:val="Normal"/>
@@ -8985,7 +8985,7 @@
       <w:ind w:left="600"/>
     </w:pPr>
   </w:style>
-  <w:style w:type="paragraph" w:styleId="TOC5">
+  <w:style w:type="paragraph" w:styleId="Sadraj5">
     <w:name w:val="toc 5"/>
     <w:basedOn w:val="Normal"/>
     <w:next w:val="Normal"/>
@@ -8995,7 +8995,7 @@
       <w:ind w:left="800"/>
     </w:pPr>
   </w:style>
-  <w:style w:type="paragraph" w:styleId="TOC6">
+  <w:style w:type="paragraph" w:styleId="Sadraj6">
     <w:name w:val="toc 6"/>
     <w:basedOn w:val="Normal"/>
     <w:next w:val="Normal"/>
@@ -9005,7 +9005,7 @@
       <w:ind w:left="1000"/>
     </w:pPr>
   </w:style>
-  <w:style w:type="paragraph" w:styleId="TOC7">
+  <w:style w:type="paragraph" w:styleId="Sadraj7">
     <w:name w:val="toc 7"/>
     <w:basedOn w:val="Normal"/>
     <w:next w:val="Normal"/>
@@ -9015,7 +9015,7 @@
       <w:ind w:left="1200"/>
     </w:pPr>
   </w:style>
-  <w:style w:type="paragraph" w:styleId="TOC8">
+  <w:style w:type="paragraph" w:styleId="Sadraj8">
     <w:name w:val="toc 8"/>
     <w:basedOn w:val="Normal"/>
     <w:next w:val="Normal"/>
@@ -9025,7 +9025,7 @@
       <w:ind w:left="1400"/>
     </w:pPr>
   </w:style>
-  <w:style w:type="paragraph" w:styleId="TOC9">
+  <w:style w:type="paragraph" w:styleId="Sadraj9">
     <w:name w:val="toc 9"/>
     <w:basedOn w:val="Normal"/>
     <w:next w:val="Normal"/>
@@ -9035,7 +9035,7 @@
       <w:ind w:left="1600"/>
     </w:pPr>
   </w:style>
-  <w:style w:type="paragraph" w:styleId="BodyText2">
+  <w:style w:type="paragraph" w:styleId="Tijeloteksta2">
     <w:name w:val="Body Text 2"/>
     <w:basedOn w:val="Normal"/>
     <w:rPr>
@@ -9043,7 +9043,7 @@
       <w:color w:val="0000FF"/>
     </w:rPr>
   </w:style>
-  <w:style w:type="paragraph" w:styleId="BodyTextIndent">
+  <w:style w:type="paragraph" w:styleId="Uvuenotijeloteksta">
     <w:name w:val="Body Text Indent"/>
     <w:basedOn w:val="Normal"/>
     <w:pPr>
@@ -9086,7 +9086,7 @@
   <w:style w:type="paragraph" w:customStyle="1" w:styleId="InfoBlue">
     <w:name w:val="InfoBlue"/>
     <w:basedOn w:val="Normal"/>
-    <w:next w:val="BodyText"/>
+    <w:next w:val="Tijeloteksta"/>
     <w:autoRedefine/>
     <w:rsid w:val="00960B9D"/>
     <w:rPr>
@@ -9094,18 +9094,18 @@
       <w:color w:val="0000FF"/>
     </w:rPr>
   </w:style>
-  <w:style w:type="character" w:styleId="Hyperlink">
+  <w:style w:type="character" w:styleId="Hiperveza">
     <w:name w:val="Hyperlink"/>
-    <w:basedOn w:val="DefaultParagraphFont"/>
+    <w:basedOn w:val="Zadanifontodlomka"/>
     <w:uiPriority w:val="99"/>
     <w:rPr>
       <w:color w:val="0000FF"/>
       <w:u w:val="single"/>
     </w:rPr>
   </w:style>
-  <w:style w:type="character" w:styleId="Strong">
+  <w:style w:type="character" w:styleId="Naglaeno">
     <w:name w:val="Strong"/>
-    <w:basedOn w:val="DefaultParagraphFont"/>
+    <w:basedOn w:val="Zadanifontodlomka"/>
     <w:qFormat/>
     <w:rPr>
       <w:rFonts w:ascii="Arial" w:hAnsi="Arial"/>
@@ -9114,7 +9114,7 @@
       <w:sz w:val="16"/>
     </w:rPr>
   </w:style>
-  <w:style w:type="paragraph" w:styleId="NormalWeb">
+  <w:style w:type="paragraph" w:styleId="StandardWeb">
     <w:name w:val="Normal (Web)"/>
     <w:basedOn w:val="Normal"/>
     <w:pPr>
@@ -9126,7 +9126,7 @@
       <w:szCs w:val="24"/>
     </w:rPr>
   </w:style>
-  <w:style w:type="paragraph" w:styleId="HTMLPreformatted">
+  <w:style w:type="paragraph" w:styleId="HTMLunaprijedoblikovano">
     <w:name w:val="HTML Preformatted"/>
     <w:basedOn w:val="Normal"/>
     <w:pPr>
@@ -9155,7 +9155,7 @@
       <w:rFonts w:ascii="Courier New" w:eastAsia="Courier New" w:hAnsi="Courier New"/>
     </w:rPr>
   </w:style>
-  <w:style w:type="paragraph" w:styleId="BalloonText">
+  <w:style w:type="paragraph" w:styleId="Tekstbalonia">
     <w:name w:val="Balloon Text"/>
     <w:basedOn w:val="Normal"/>
     <w:semiHidden/>
@@ -9166,9 +9166,9 @@
       <w:szCs w:val="16"/>
     </w:rPr>
   </w:style>
-  <w:style w:type="table" w:styleId="TableGrid">
+  <w:style w:type="table" w:styleId="Reetkatablice">
     <w:name w:val="Table Grid"/>
-    <w:basedOn w:val="TableNormal"/>
+    <w:basedOn w:val="Obinatablica"/>
     <w:rsid w:val="00C74132"/>
     <w:pPr>
       <w:widowControl w:val="0"/>
@@ -9185,9 +9185,9 @@
       </w:tblBorders>
     </w:tblPr>
   </w:style>
-  <w:style w:type="character" w:styleId="CommentReference">
+  <w:style w:type="character" w:styleId="Referencakomentara">
     <w:name w:val="annotation reference"/>
-    <w:basedOn w:val="DefaultParagraphFont"/>
+    <w:basedOn w:val="Zadanifontodlomka"/>
     <w:semiHidden/>
     <w:rsid w:val="00342FA5"/>
     <w:rPr>
@@ -9195,16 +9195,16 @@
       <w:szCs w:val="16"/>
     </w:rPr>
   </w:style>
-  <w:style w:type="paragraph" w:styleId="CommentText">
+  <w:style w:type="paragraph" w:styleId="Tekstkomentara">
     <w:name w:val="annotation text"/>
     <w:basedOn w:val="Normal"/>
     <w:semiHidden/>
     <w:rsid w:val="00342FA5"/>
   </w:style>
-  <w:style w:type="paragraph" w:styleId="CommentSubject">
+  <w:style w:type="paragraph" w:styleId="Predmetkomentara">
     <w:name w:val="annotation subject"/>
-    <w:basedOn w:val="CommentText"/>
-    <w:next w:val="CommentText"/>
+    <w:basedOn w:val="Tekstkomentara"/>
+    <w:next w:val="Tekstkomentara"/>
     <w:semiHidden/>
     <w:rsid w:val="00342FA5"/>
     <w:rPr>
@@ -9212,7 +9212,7 @@
       <w:bCs/>
     </w:rPr>
   </w:style>
-  <w:style w:type="paragraph" w:styleId="ListParagraph">
+  <w:style w:type="paragraph" w:styleId="Odlomakpopisa">
     <w:name w:val="List Paragraph"/>
     <w:basedOn w:val="Normal"/>
     <w:uiPriority w:val="34"/>
@@ -9232,9 +9232,9 @@
       <w14:ligatures w14:val="standardContextual"/>
     </w:rPr>
   </w:style>
-  <w:style w:type="character" w:styleId="UnresolvedMention">
+  <w:style w:type="character" w:styleId="Nerijeenospominjanje">
     <w:name w:val="Unresolved Mention"/>
-    <w:basedOn w:val="DefaultParagraphFont"/>
+    <w:basedOn w:val="Zadanifontodlomka"/>
     <w:uiPriority w:val="99"/>
     <w:semiHidden/>
     <w:unhideWhenUsed/>
@@ -9244,16 +9244,16 @@
       <w:shd w:val="clear" w:color="auto" w:fill="E1DFDD"/>
     </w:rPr>
   </w:style>
-  <w:style w:type="character" w:styleId="FollowedHyperlink">
+  <w:style w:type="character" w:styleId="SlijeenaHiperveza">
     <w:name w:val="FollowedHyperlink"/>
-    <w:basedOn w:val="DefaultParagraphFont"/>
+    <w:basedOn w:val="Zadanifontodlomka"/>
     <w:rsid w:val="00176290"/>
     <w:rPr>
       <w:color w:val="96607D" w:themeColor="followedHyperlink"/>
       <w:u w:val="single"/>
     </w:rPr>
   </w:style>
-  <w:style w:type="paragraph" w:styleId="Caption">
+  <w:style w:type="paragraph" w:styleId="Opisslike">
     <w:name w:val="caption"/>
     <w:basedOn w:val="Normal"/>
     <w:next w:val="Normal"/>

</xml_diff>